<commit_message>
ex3 complexity plot solution
</commit_message>
<xml_diff>
--- a/ex3 complexity/ComplexityPlot Solution.docx
+++ b/ex3 complexity/ComplexityPlot Solution.docx
@@ -5,6 +5,140 @@
     <w:p>
       <w:bookmarkStart w:id="0" w:name="_GoBack"/>
       <w:bookmarkEnd w:id="0"/>
+      <w:r>
+        <w:rPr>
+          <w:noProof/>
+        </w:rPr>
+        <mc:AlternateContent>
+          <mc:Choice Requires="wps">
+            <w:drawing>
+              <wp:anchor distT="45720" distB="45720" distL="114300" distR="114300" simplePos="0" relativeHeight="251683840" behindDoc="0" locked="0" layoutInCell="1" allowOverlap="1" wp14:anchorId="5B34B51B" wp14:editId="1014B723">
+                <wp:simplePos x="0" y="0"/>
+                <wp:positionH relativeFrom="column">
+                  <wp:posOffset>3855720</wp:posOffset>
+                </wp:positionH>
+                <wp:positionV relativeFrom="paragraph">
+                  <wp:posOffset>7934325</wp:posOffset>
+                </wp:positionV>
+                <wp:extent cx="970915" cy="271145"/>
+                <wp:effectExtent l="19050" t="38100" r="19685" b="33655"/>
+                <wp:wrapSquare wrapText="bothSides"/>
+                <wp:docPr id="17" name="Textfeld 2"/>
+                <wp:cNvGraphicFramePr>
+                  <a:graphicFrameLocks xmlns:a="http://schemas.openxmlformats.org/drawingml/2006/main"/>
+                </wp:cNvGraphicFramePr>
+                <a:graphic xmlns:a="http://schemas.openxmlformats.org/drawingml/2006/main">
+                  <a:graphicData uri="http://schemas.microsoft.com/office/word/2010/wordprocessingShape">
+                    <wps:wsp>
+                      <wps:cNvSpPr txBox="1">
+                        <a:spLocks noChangeArrowheads="1"/>
+                      </wps:cNvSpPr>
+                      <wps:spPr bwMode="auto">
+                        <a:xfrm rot="21373923">
+                          <a:off x="0" y="0"/>
+                          <a:ext cx="970915" cy="271145"/>
+                        </a:xfrm>
+                        <a:prstGeom prst="rect">
+                          <a:avLst/>
+                        </a:prstGeom>
+                        <a:solidFill>
+                          <a:srgbClr val="FFFFFF"/>
+                        </a:solidFill>
+                        <a:ln w="9525">
+                          <a:noFill/>
+                          <a:miter lim="800000"/>
+                          <a:headEnd/>
+                          <a:tailEnd/>
+                        </a:ln>
+                      </wps:spPr>
+                      <wps:txbx>
+                        <w:txbxContent>
+                          <w:p>
+                            <w:r>
+                              <w:rPr>
+                                <w:rFonts w:ascii="Calibri" w:hAnsi="Calibri" w:cs="Calibri"/>
+                              </w:rPr>
+                              <w:t>Θ</w:t>
+                            </w:r>
+                            <w:r>
+                              <w:rPr>
+                                <w:rFonts w:ascii="CMSS10" w:hAnsi="CMSS10" w:cs="CMSS10"/>
+                              </w:rPr>
+                              <w:t>(</w:t>
+                            </w:r>
+                            <w:r>
+                              <w:rPr>
+                                <w:rFonts w:ascii="NimbusSanL-Regu" w:hAnsi="NimbusSanL-Regu" w:cs="NimbusSanL-Regu"/>
+                              </w:rPr>
+                              <w:t>log(n)</w:t>
+                            </w:r>
+                            <w:r>
+                              <w:rPr>
+                                <w:rFonts w:ascii="CMSS10" w:hAnsi="CMSS10" w:cs="CMSS10"/>
+                              </w:rPr>
+                              <w:t>)</w:t>
+                            </w:r>
+                          </w:p>
+                        </w:txbxContent>
+                      </wps:txbx>
+                      <wps:bodyPr rot="0" vert="horz" wrap="square" lIns="91440" tIns="45720" rIns="91440" bIns="45720" anchor="t" anchorCtr="0">
+                        <a:noAutofit/>
+                      </wps:bodyPr>
+                    </wps:wsp>
+                  </a:graphicData>
+                </a:graphic>
+                <wp14:sizeRelH relativeFrom="margin">
+                  <wp14:pctWidth>0</wp14:pctWidth>
+                </wp14:sizeRelH>
+                <wp14:sizeRelV relativeFrom="margin">
+                  <wp14:pctHeight>0</wp14:pctHeight>
+                </wp14:sizeRelV>
+              </wp:anchor>
+            </w:drawing>
+          </mc:Choice>
+          <mc:Fallback>
+            <w:pict>
+              <v:shapetype w14:anchorId="5B34B51B" id="_x0000_t202" coordsize="21600,21600" o:spt="202" path="m,l,21600r21600,l21600,xe">
+                <v:stroke joinstyle="miter"/>
+                <v:path gradientshapeok="t" o:connecttype="rect"/>
+              </v:shapetype>
+              <v:shape id="Textfeld 2" o:spid="_x0000_s1026" type="#_x0000_t202" style="position:absolute;margin-left:303.6pt;margin-top:624.75pt;width:76.45pt;height:21.35pt;rotation:-246936fd;z-index:251683840;visibility:visible;mso-wrap-style:square;mso-width-percent:0;mso-height-percent:0;mso-wrap-distance-left:9pt;mso-wrap-distance-top:3.6pt;mso-wrap-distance-right:9pt;mso-wrap-distance-bottom:3.6pt;mso-position-horizontal:absolute;mso-position-horizontal-relative:text;mso-position-vertical:absolute;mso-position-vertical-relative:text;mso-width-percent:0;mso-height-percent:0;mso-width-relative:margin;mso-height-relative:margin;v-text-anchor:top" o:gfxdata="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" stroked="f">
+                <v:textbox>
+                  <w:txbxContent>
+                    <w:p>
+                      <w:r>
+                        <w:rPr>
+                          <w:rFonts w:ascii="Calibri" w:hAnsi="Calibri" w:cs="Calibri"/>
+                        </w:rPr>
+                        <w:t>Θ</w:t>
+                      </w:r>
+                      <w:r>
+                        <w:rPr>
+                          <w:rFonts w:ascii="CMSS10" w:hAnsi="CMSS10" w:cs="CMSS10"/>
+                        </w:rPr>
+                        <w:t>(</w:t>
+                      </w:r>
+                      <w:r>
+                        <w:rPr>
+                          <w:rFonts w:ascii="NimbusSanL-Regu" w:hAnsi="NimbusSanL-Regu" w:cs="NimbusSanL-Regu"/>
+                        </w:rPr>
+                        <w:t>log(n)</w:t>
+                      </w:r>
+                      <w:r>
+                        <w:rPr>
+                          <w:rFonts w:ascii="CMSS10" w:hAnsi="CMSS10" w:cs="CMSS10"/>
+                        </w:rPr>
+                        <w:t>)</w:t>
+                      </w:r>
+                    </w:p>
+                  </w:txbxContent>
+                </v:textbox>
+                <w10:wrap type="square"/>
+              </v:shape>
+            </w:pict>
+          </mc:Fallback>
+        </mc:AlternateContent>
+      </w:r>
       <w:r>
         <w:rPr>
           <w:noProof/>
@@ -1236,141 +1370,7 @@
           </mc:Choice>
           <mc:Fallback>
             <w:pict>
-              <v:shape w14:anchorId="5B34B51B" id="_x0000_s1034" type="#_x0000_t202" style="position:absolute;margin-left:326.65pt;margin-top:470.15pt;width:35pt;height:21.35pt;rotation:-1811984fd;z-index:251677696;visibility:visible;mso-wrap-style:square;mso-width-percent:0;mso-height-percent:0;mso-wrap-distance-left:9pt;mso-wrap-distance-top:3.6pt;mso-wrap-distance-right:9pt;mso-wrap-distance-bottom:3.6pt;mso-position-horizontal:absolute;mso-position-horizontal-relative:text;mso-position-vertical:absolute;mso-position-vertical-relative:text;mso-width-percent:0;mso-height-percent:0;mso-width-relative:margin;mso-height-relative:margin;v-text-anchor:top" o:gfxdata="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" stroked="f">
-                <v:textbox>
-                  <w:txbxContent>
-                    <w:p>
-                      <w:proofErr w:type="gramStart"/>
-                      <w:r>
-                        <w:rPr>
-                          <w:rFonts w:ascii="Calibri" w:hAnsi="Calibri" w:cs="Calibri"/>
-                        </w:rPr>
-                        <w:t>Θ</w:t>
-                      </w:r>
-                      <w:r>
-                        <w:rPr>
-                          <w:rFonts w:ascii="CMSS10" w:hAnsi="CMSS10" w:cs="CMSS10"/>
-                        </w:rPr>
-                        <w:t>(</w:t>
-                      </w:r>
-                      <w:proofErr w:type="gramEnd"/>
-                      <w:r>
-                        <w:rPr>
-                          <w:rFonts w:ascii="NimbusSanL-Regu" w:hAnsi="NimbusSanL-Regu" w:cs="NimbusSanL-Regu"/>
-                        </w:rPr>
-                        <w:t>1</w:t>
-                      </w:r>
-                      <w:r>
-                        <w:rPr>
-                          <w:rFonts w:ascii="CMSS10" w:hAnsi="CMSS10" w:cs="CMSS10"/>
-                        </w:rPr>
-                        <w:t>)</w:t>
-                      </w:r>
-                    </w:p>
-                  </w:txbxContent>
-                </v:textbox>
-                <w10:wrap type="square"/>
-              </v:shape>
-            </w:pict>
-          </mc:Fallback>
-        </mc:AlternateContent>
-      </w:r>
-      <w:r>
-        <w:rPr>
-          <w:noProof/>
-        </w:rPr>
-        <mc:AlternateContent>
-          <mc:Choice Requires="wps">
-            <w:drawing>
-              <wp:anchor distT="45720" distB="45720" distL="114300" distR="114300" simplePos="0" relativeHeight="251683840" behindDoc="0" locked="0" layoutInCell="1" allowOverlap="1" wp14:anchorId="5B34B51B" wp14:editId="1014B723">
-                <wp:simplePos x="0" y="0"/>
-                <wp:positionH relativeFrom="column">
-                  <wp:posOffset>3856355</wp:posOffset>
-                </wp:positionH>
-                <wp:positionV relativeFrom="paragraph">
-                  <wp:posOffset>7952105</wp:posOffset>
-                </wp:positionV>
-                <wp:extent cx="444500" cy="271145"/>
-                <wp:effectExtent l="19050" t="19050" r="12700" b="14605"/>
-                <wp:wrapSquare wrapText="bothSides"/>
-                <wp:docPr id="17" name="Textfeld 2"/>
-                <wp:cNvGraphicFramePr>
-                  <a:graphicFrameLocks xmlns:a="http://schemas.openxmlformats.org/drawingml/2006/main"/>
-                </wp:cNvGraphicFramePr>
-                <a:graphic xmlns:a="http://schemas.openxmlformats.org/drawingml/2006/main">
-                  <a:graphicData uri="http://schemas.microsoft.com/office/word/2010/wordprocessingShape">
-                    <wps:wsp>
-                      <wps:cNvSpPr txBox="1">
-                        <a:spLocks noChangeArrowheads="1"/>
-                      </wps:cNvSpPr>
-                      <wps:spPr bwMode="auto">
-                        <a:xfrm rot="21373923">
-                          <a:off x="0" y="0"/>
-                          <a:ext cx="444500" cy="271145"/>
-                        </a:xfrm>
-                        <a:prstGeom prst="rect">
-                          <a:avLst/>
-                        </a:prstGeom>
-                        <a:solidFill>
-                          <a:srgbClr val="FFFFFF"/>
-                        </a:solidFill>
-                        <a:ln w="9525">
-                          <a:noFill/>
-                          <a:miter lim="800000"/>
-                          <a:headEnd/>
-                          <a:tailEnd/>
-                        </a:ln>
-                      </wps:spPr>
-                      <wps:txbx>
-                        <w:txbxContent>
-                          <w:p>
-                            <w:proofErr w:type="gramStart"/>
-                            <w:r>
-                              <w:rPr>
-                                <w:rFonts w:ascii="Calibri" w:hAnsi="Calibri" w:cs="Calibri"/>
-                              </w:rPr>
-                              <w:t>Θ</w:t>
-                            </w:r>
-                            <w:r>
-                              <w:rPr>
-                                <w:rFonts w:ascii="CMSS10" w:hAnsi="CMSS10" w:cs="CMSS10"/>
-                              </w:rPr>
-                              <w:t>(</w:t>
-                            </w:r>
-                            <w:proofErr w:type="gramEnd"/>
-                            <w:r>
-                              <w:rPr>
-                                <w:rFonts w:ascii="NimbusSanL-Regu" w:hAnsi="NimbusSanL-Regu" w:cs="NimbusSanL-Regu"/>
-                              </w:rPr>
-                              <w:t>1</w:t>
-                            </w:r>
-                            <w:r>
-                              <w:rPr>
-                                <w:rFonts w:ascii="CMSS10" w:hAnsi="CMSS10" w:cs="CMSS10"/>
-                              </w:rPr>
-                              <w:t>)</w:t>
-                            </w:r>
-                          </w:p>
-                        </w:txbxContent>
-                      </wps:txbx>
-                      <wps:bodyPr rot="0" vert="horz" wrap="square" lIns="91440" tIns="45720" rIns="91440" bIns="45720" anchor="t" anchorCtr="0">
-                        <a:noAutofit/>
-                      </wps:bodyPr>
-                    </wps:wsp>
-                  </a:graphicData>
-                </a:graphic>
-                <wp14:sizeRelH relativeFrom="margin">
-                  <wp14:pctWidth>0</wp14:pctWidth>
-                </wp14:sizeRelH>
-                <wp14:sizeRelV relativeFrom="margin">
-                  <wp14:pctHeight>0</wp14:pctHeight>
-                </wp14:sizeRelV>
-              </wp:anchor>
-            </w:drawing>
-          </mc:Choice>
-          <mc:Fallback>
-            <w:pict>
-              <v:shape w14:anchorId="5B34B51B" id="_x0000_s1035" type="#_x0000_t202" style="position:absolute;margin-left:303.65pt;margin-top:626.15pt;width:35pt;height:21.35pt;rotation:-246936fd;z-index:251683840;visibility:visible;mso-wrap-style:square;mso-width-percent:0;mso-height-percent:0;mso-wrap-distance-left:9pt;mso-wrap-distance-top:3.6pt;mso-wrap-distance-right:9pt;mso-wrap-distance-bottom:3.6pt;mso-position-horizontal:absolute;mso-position-horizontal-relative:text;mso-position-vertical:absolute;mso-position-vertical-relative:text;mso-width-percent:0;mso-height-percent:0;mso-width-relative:margin;mso-height-relative:margin;v-text-anchor:top" o:gfxdata="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" stroked="f">
+              <v:shape w14:anchorId="5B34B51B" id="_x0000_s1035" type="#_x0000_t202" style="position:absolute;margin-left:326.65pt;margin-top:470.15pt;width:35pt;height:21.35pt;rotation:-1811984fd;z-index:251677696;visibility:visible;mso-wrap-style:square;mso-width-percent:0;mso-height-percent:0;mso-wrap-distance-left:9pt;mso-wrap-distance-top:3.6pt;mso-wrap-distance-right:9pt;mso-wrap-distance-bottom:3.6pt;mso-position-horizontal:absolute;mso-position-horizontal-relative:text;mso-position-vertical:absolute;mso-position-vertical-relative:text;mso-width-percent:0;mso-height-percent:0;mso-width-relative:margin;mso-height-relative:margin;v-text-anchor:top" o:gfxdata="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" stroked="f">
                 <v:textbox>
                   <w:txbxContent>
                     <w:p>
@@ -1676,7 +1676,7 @@
                                     <pic:cNvPicPr/>
                                   </pic:nvPicPr>
                                   <pic:blipFill>
-                                    <a:blip r:embed="rId4"/>
+                                    <a:blip r:embed="rId5"/>
                                     <a:stretch>
                                       <a:fillRect/>
                                     </a:stretch>
@@ -1774,7 +1774,7 @@
                                           <pic:cNvPicPr/>
                                         </pic:nvPicPr>
                                         <pic:blipFill>
-                                          <a:blip r:embed="rId5"/>
+                                          <a:blip r:embed="rId6"/>
                                           <a:stretch>
                                             <a:fillRect/>
                                           </a:stretch>
@@ -1838,7 +1838,7 @@
                                     <pic:cNvPicPr/>
                                   </pic:nvPicPr>
                                   <pic:blipFill>
-                                    <a:blip r:embed="rId5"/>
+                                    <a:blip r:embed="rId7"/>
                                     <a:stretch>
                                       <a:fillRect/>
                                     </a:stretch>

</xml_diff>

<commit_message>
Word: Kurvenbeschreibung. Hellblaue Kurve ist Theta(n).
</commit_message>
<xml_diff>
--- a/ex3 complexity/ComplexityPlot Solution.docx
+++ b/ex3 complexity/ComplexityPlot Solution.docx
@@ -4,7 +4,6 @@
   <w:body>
     <w:p>
       <w:bookmarkStart w:id="0" w:name="_GoBack"/>
-      <w:bookmarkEnd w:id="0"/>
       <w:r>
         <w:rPr>
           <w:noProof/>
@@ -102,7 +101,7 @@
                 <v:stroke joinstyle="miter"/>
                 <v:path gradientshapeok="t" o:connecttype="rect"/>
               </v:shapetype>
-              <v:shape id="Textfeld 2" o:spid="_x0000_s1026" type="#_x0000_t202" style="position:absolute;margin-left:303.6pt;margin-top:624.75pt;width:76.45pt;height:21.35pt;rotation:-246936fd;z-index:251683840;visibility:visible;mso-wrap-style:square;mso-width-percent:0;mso-height-percent:0;mso-wrap-distance-left:9pt;mso-wrap-distance-top:3.6pt;mso-wrap-distance-right:9pt;mso-wrap-distance-bottom:3.6pt;mso-position-horizontal:absolute;mso-position-horizontal-relative:text;mso-position-vertical:absolute;mso-position-vertical-relative:text;mso-width-percent:0;mso-height-percent:0;mso-width-relative:margin;mso-height-relative:margin;v-text-anchor:top" o:gfxdata="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" stroked="f">
+              <v:shape id="Textfeld 2" o:spid="_x0000_s1026" type="#_x0000_t202" style="position:absolute;margin-left:303.6pt;margin-top:624.75pt;width:76.45pt;height:21.35pt;rotation:-246936fd;z-index:251683840;visibility:visible;mso-wrap-style:square;mso-width-percent:0;mso-height-percent:0;mso-wrap-distance-left:9pt;mso-wrap-distance-top:3.6pt;mso-wrap-distance-right:9pt;mso-wrap-distance-bottom:3.6pt;mso-position-horizontal:absolute;mso-position-horizontal-relative:text;mso-position-vertical:absolute;mso-position-vertical-relative:text;mso-width-percent:0;mso-height-percent:0;mso-width-relative:margin;mso-height-relative:margin;v-text-anchor:top" o:gfxdata="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" stroked="f">
                 <v:textbox>
                   <w:txbxContent>
                     <w:p>
@@ -1291,7 +1290,7 @@
                   <wp:posOffset>5970905</wp:posOffset>
                 </wp:positionV>
                 <wp:extent cx="444500" cy="271145"/>
-                <wp:effectExtent l="38100" t="95250" r="31750" b="90805"/>
+                <wp:effectExtent l="38100" t="88900" r="38100" b="97155"/>
                 <wp:wrapSquare wrapText="bothSides"/>
                 <wp:docPr id="14" name="Textfeld 2"/>
                 <wp:cNvGraphicFramePr>
@@ -1324,7 +1323,6 @@
                       <wps:txbx>
                         <w:txbxContent>
                           <w:p>
-                            <w:proofErr w:type="gramStart"/>
                             <w:r>
                               <w:rPr>
                                 <w:rFonts w:ascii="Calibri" w:hAnsi="Calibri" w:cs="Calibri"/>
@@ -1337,12 +1335,11 @@
                               </w:rPr>
                               <w:t>(</w:t>
                             </w:r>
-                            <w:proofErr w:type="gramEnd"/>
                             <w:r>
                               <w:rPr>
                                 <w:rFonts w:ascii="NimbusSanL-Regu" w:hAnsi="NimbusSanL-Regu" w:cs="NimbusSanL-Regu"/>
                               </w:rPr>
-                              <w:t>1</w:t>
+                              <w:t>n</w:t>
                             </w:r>
                             <w:r>
                               <w:rPr>
@@ -1370,11 +1367,10 @@
           </mc:Choice>
           <mc:Fallback>
             <w:pict>
-              <v:shape w14:anchorId="5B34B51B" id="_x0000_s1035" type="#_x0000_t202" style="position:absolute;margin-left:326.65pt;margin-top:470.15pt;width:35pt;height:21.35pt;rotation:-1811984fd;z-index:251677696;visibility:visible;mso-wrap-style:square;mso-width-percent:0;mso-height-percent:0;mso-wrap-distance-left:9pt;mso-wrap-distance-top:3.6pt;mso-wrap-distance-right:9pt;mso-wrap-distance-bottom:3.6pt;mso-position-horizontal:absolute;mso-position-horizontal-relative:text;mso-position-vertical:absolute;mso-position-vertical-relative:text;mso-width-percent:0;mso-height-percent:0;mso-width-relative:margin;mso-height-relative:margin;v-text-anchor:top" o:gfxdata="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" stroked="f">
+              <v:shape w14:anchorId="5B34B51B" id="_x0000_s1035" type="#_x0000_t202" style="position:absolute;margin-left:326.65pt;margin-top:470.15pt;width:35pt;height:21.35pt;rotation:-1811984fd;z-index:251677696;visibility:visible;mso-wrap-style:square;mso-width-percent:0;mso-height-percent:0;mso-wrap-distance-left:9pt;mso-wrap-distance-top:3.6pt;mso-wrap-distance-right:9pt;mso-wrap-distance-bottom:3.6pt;mso-position-horizontal:absolute;mso-position-horizontal-relative:text;mso-position-vertical:absolute;mso-position-vertical-relative:text;mso-width-percent:0;mso-height-percent:0;mso-width-relative:margin;mso-height-relative:margin;v-text-anchor:top" o:gfxdata="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" stroked="f">
                 <v:textbox>
                   <w:txbxContent>
                     <w:p>
-                      <w:proofErr w:type="gramStart"/>
                       <w:r>
                         <w:rPr>
                           <w:rFonts w:ascii="Calibri" w:hAnsi="Calibri" w:cs="Calibri"/>
@@ -1387,12 +1383,11 @@
                         </w:rPr>
                         <w:t>(</w:t>
                       </w:r>
-                      <w:proofErr w:type="gramEnd"/>
                       <w:r>
                         <w:rPr>
                           <w:rFonts w:ascii="NimbusSanL-Regu" w:hAnsi="NimbusSanL-Regu" w:cs="NimbusSanL-Regu"/>
                         </w:rPr>
-                        <w:t>1</w:t>
+                        <w:t>n</w:t>
                       </w:r>
                       <w:r>
                         <w:rPr>
@@ -1867,6 +1862,7 @@
           </mc:Fallback>
         </mc:AlternateContent>
       </w:r>
+      <w:bookmarkEnd w:id="0"/>
     </w:p>
     <w:sectPr>
       <w:pgSz w:w="11906" w:h="16838"/>

</xml_diff>

<commit_message>
word and pdf changes
</commit_message>
<xml_diff>
--- a/ex3 complexity/ComplexityPlot Solution.docx
+++ b/ex3 complexity/ComplexityPlot Solution.docx
@@ -3,12 +3,425 @@
 <w:document xmlns:wpc="http://schemas.microsoft.com/office/word/2010/wordprocessingCanvas" xmlns:cx="http://schemas.microsoft.com/office/drawing/2014/chartex" xmlns:cx1="http://schemas.microsoft.com/office/drawing/2015/9/8/chartex" xmlns:cx2="http://schemas.microsoft.com/office/drawing/2015/10/21/chartex" xmlns:cx3="http://schemas.microsoft.com/office/drawing/2016/5/9/chartex" xmlns:cx4="http://schemas.microsoft.com/office/drawing/2016/5/10/chartex" xmlns:cx5="http://schemas.microsoft.com/office/drawing/2016/5/11/chartex" xmlns:cx6="http://schemas.microsoft.com/office/drawing/2016/5/12/chartex" xmlns:cx7="http://schemas.microsoft.com/office/drawing/2016/5/13/chartex" xmlns:cx8="http://schemas.microsoft.com/office/drawing/2016/5/14/chartex" xmlns:mc="http://schemas.openxmlformats.org/markup-compatibility/2006" xmlns:aink="http://schemas.microsoft.com/office/drawing/2016/ink" xmlns:am3d="http://schemas.microsoft.com/office/drawing/2017/model3d" xmlns:o="urn:schemas-microsoft-com:office:office" xmlns:r="http://schemas.openxmlformats.org/officeDocument/2006/relationships" xmlns:m="http://schemas.openxmlformats.org/officeDocument/2006/math" xmlns:v="urn:schemas-microsoft-com:vml" xmlns:wp14="http://schemas.microsoft.com/office/word/2010/wordprocessingDrawing" xmlns:wp="http://schemas.openxmlformats.org/drawingml/2006/wordprocessingDrawing" xmlns:w10="urn:schemas-microsoft-com:office:word" xmlns:w="http://schemas.openxmlformats.org/wordprocessingml/2006/main" xmlns:w14="http://schemas.microsoft.com/office/word/2010/wordml" xmlns:w15="http://schemas.microsoft.com/office/word/2012/wordml" xmlns:w16cid="http://schemas.microsoft.com/office/word/2016/wordml/cid" xmlns:w16se="http://schemas.microsoft.com/office/word/2015/wordml/symex" xmlns:wpg="http://schemas.microsoft.com/office/word/2010/wordprocessingGroup" xmlns:wpi="http://schemas.microsoft.com/office/word/2010/wordprocessingInk" xmlns:wne="http://schemas.microsoft.com/office/word/2006/wordml" xmlns:wps="http://schemas.microsoft.com/office/word/2010/wordprocessingShape" mc:Ignorable="w14 w15 w16se w16cid wp14">
   <w:body>
     <w:p>
-      <w:bookmarkStart w:id="0" w:name="_GoBack"/>
-      <w:bookmarkEnd w:id="0"/>
+      <w:pPr>
+        <w:rPr>
+          <w:lang w:val="fr-CH"/>
+        </w:rPr>
+      </w:pPr>
       <w:r>
         <w:rPr>
           <w:noProof/>
         </w:rPr>
+        <w:drawing>
+          <wp:inline distT="0" distB="0" distL="0" distR="0" wp14:anchorId="31E842A4" wp14:editId="0A77D88A">
+            <wp:extent cx="5372100" cy="2924175"/>
+            <wp:effectExtent l="0" t="0" r="0" b="9525"/>
+            <wp:docPr id="2" name="Grafik 2"/>
+            <wp:cNvGraphicFramePr>
+              <a:graphicFrameLocks xmlns:a="http://schemas.openxmlformats.org/drawingml/2006/main" noChangeAspect="1"/>
+            </wp:cNvGraphicFramePr>
+            <a:graphic xmlns:a="http://schemas.openxmlformats.org/drawingml/2006/main">
+              <a:graphicData uri="http://schemas.openxmlformats.org/drawingml/2006/picture">
+                <pic:pic xmlns:pic="http://schemas.openxmlformats.org/drawingml/2006/picture">
+                  <pic:nvPicPr>
+                    <pic:cNvPr id="1" name=""/>
+                    <pic:cNvPicPr/>
+                  </pic:nvPicPr>
+                  <pic:blipFill>
+                    <a:blip r:embed="rId6"/>
+                    <a:stretch>
+                      <a:fillRect/>
+                    </a:stretch>
+                  </pic:blipFill>
+                  <pic:spPr>
+                    <a:xfrm>
+                      <a:off x="0" y="0"/>
+                      <a:ext cx="5372100" cy="2924175"/>
+                    </a:xfrm>
+                    <a:prstGeom prst="rect">
+                      <a:avLst/>
+                    </a:prstGeom>
+                  </pic:spPr>
+                </pic:pic>
+              </a:graphicData>
+            </a:graphic>
+          </wp:inline>
+        </w:drawing>
+      </w:r>
+    </w:p>
+    <w:p>
+      <w:pPr>
+        <w:rPr>
+          <w:lang w:val="fr-CH"/>
+        </w:rPr>
+      </w:pPr>
+    </w:p>
+    <w:p>
+      <w:pPr>
+        <w:rPr>
+          <w:lang w:val="fr-CH"/>
+        </w:rPr>
+      </w:pPr>
+    </w:p>
+    <w:p>
+      <w:pPr>
+        <w:rPr>
+          <w:lang w:val="fr-CH"/>
+        </w:rPr>
+      </w:pPr>
+    </w:p>
+    <w:p>
+      <w:pPr>
+        <w:rPr>
+          <w:lang w:val="fr-CH"/>
+        </w:rPr>
+      </w:pPr>
+      <w:r>
+        <w:rPr>
+          <w:noProof/>
+        </w:rPr>
+        <w:lastRenderedPageBreak/>
+        <w:drawing>
+          <wp:inline distT="0" distB="0" distL="0" distR="0">
+            <wp:extent cx="7586980" cy="5690235"/>
+            <wp:effectExtent l="0" t="4128" r="0" b="0"/>
+            <wp:docPr id="18" name="Grafik 18"/>
+            <wp:cNvGraphicFramePr>
+              <a:graphicFrameLocks xmlns:a="http://schemas.openxmlformats.org/drawingml/2006/main" noChangeAspect="1"/>
+            </wp:cNvGraphicFramePr>
+            <a:graphic xmlns:a="http://schemas.openxmlformats.org/drawingml/2006/main">
+              <a:graphicData uri="http://schemas.openxmlformats.org/drawingml/2006/picture">
+                <pic:pic xmlns:pic="http://schemas.openxmlformats.org/drawingml/2006/picture">
+                  <pic:nvPicPr>
+                    <pic:cNvPr id="0" name="Picture 3"/>
+                    <pic:cNvPicPr>
+                      <a:picLocks noChangeAspect="1" noChangeArrowheads="1"/>
+                    </pic:cNvPicPr>
+                  </pic:nvPicPr>
+                  <pic:blipFill>
+                    <a:blip r:embed="rId7" cstate="print">
+                      <a:extLst>
+                        <a:ext uri="{28A0092B-C50C-407E-A947-70E740481C1C}">
+                          <a14:useLocalDpi xmlns:a14="http://schemas.microsoft.com/office/drawing/2010/main" val="0"/>
+                        </a:ext>
+                      </a:extLst>
+                    </a:blip>
+                    <a:srcRect/>
+                    <a:stretch>
+                      <a:fillRect/>
+                    </a:stretch>
+                  </pic:blipFill>
+                  <pic:spPr bwMode="auto">
+                    <a:xfrm rot="5400000">
+                      <a:off x="0" y="0"/>
+                      <a:ext cx="7588588" cy="5691441"/>
+                    </a:xfrm>
+                    <a:prstGeom prst="rect">
+                      <a:avLst/>
+                    </a:prstGeom>
+                    <a:noFill/>
+                    <a:ln>
+                      <a:noFill/>
+                    </a:ln>
+                  </pic:spPr>
+                </pic:pic>
+              </a:graphicData>
+            </a:graphic>
+          </wp:inline>
+        </w:drawing>
+      </w:r>
+    </w:p>
+    <w:p>
+      <w:pPr>
+        <w:rPr>
+          <w:lang w:val="fr-CH"/>
+        </w:rPr>
+      </w:pPr>
+      <w:r>
+        <w:rPr>
+          <w:noProof/>
+        </w:rPr>
+        <w:lastRenderedPageBreak/>
+        <w:drawing>
+          <wp:inline distT="0" distB="0" distL="0" distR="0">
+            <wp:extent cx="5760720" cy="7680960"/>
+            <wp:effectExtent l="0" t="0" r="0" b="0"/>
+            <wp:docPr id="19" name="Grafik 19"/>
+            <wp:cNvGraphicFramePr>
+              <a:graphicFrameLocks xmlns:a="http://schemas.openxmlformats.org/drawingml/2006/main" noChangeAspect="1"/>
+            </wp:cNvGraphicFramePr>
+            <a:graphic xmlns:a="http://schemas.openxmlformats.org/drawingml/2006/main">
+              <a:graphicData uri="http://schemas.openxmlformats.org/drawingml/2006/picture">
+                <pic:pic xmlns:pic="http://schemas.openxmlformats.org/drawingml/2006/picture">
+                  <pic:nvPicPr>
+                    <pic:cNvPr id="0" name="Picture 5"/>
+                    <pic:cNvPicPr>
+                      <a:picLocks noChangeAspect="1" noChangeArrowheads="1"/>
+                    </pic:cNvPicPr>
+                  </pic:nvPicPr>
+                  <pic:blipFill>
+                    <a:blip r:embed="rId8" cstate="print">
+                      <a:extLst>
+                        <a:ext uri="{28A0092B-C50C-407E-A947-70E740481C1C}">
+                          <a14:useLocalDpi xmlns:a14="http://schemas.microsoft.com/office/drawing/2010/main" val="0"/>
+                        </a:ext>
+                      </a:extLst>
+                    </a:blip>
+                    <a:srcRect/>
+                    <a:stretch>
+                      <a:fillRect/>
+                    </a:stretch>
+                  </pic:blipFill>
+                  <pic:spPr bwMode="auto">
+                    <a:xfrm>
+                      <a:off x="0" y="0"/>
+                      <a:ext cx="5760720" cy="7680960"/>
+                    </a:xfrm>
+                    <a:prstGeom prst="rect">
+                      <a:avLst/>
+                    </a:prstGeom>
+                    <a:noFill/>
+                    <a:ln>
+                      <a:noFill/>
+                    </a:ln>
+                  </pic:spPr>
+                </pic:pic>
+              </a:graphicData>
+            </a:graphic>
+          </wp:inline>
+        </w:drawing>
+      </w:r>
+    </w:p>
+    <w:p>
+      <w:pPr>
+        <w:rPr>
+          <w:lang w:val="fr-CH"/>
+        </w:rPr>
+      </w:pPr>
+      <w:r>
+        <w:rPr>
+          <w:noProof/>
+        </w:rPr>
+        <w:lastRenderedPageBreak/>
+        <w:drawing>
+          <wp:inline distT="0" distB="0" distL="0" distR="0">
+            <wp:extent cx="5760720" cy="7680960"/>
+            <wp:effectExtent l="0" t="0" r="0" b="0"/>
+            <wp:docPr id="20" name="Grafik 20"/>
+            <wp:cNvGraphicFramePr>
+              <a:graphicFrameLocks xmlns:a="http://schemas.openxmlformats.org/drawingml/2006/main" noChangeAspect="1"/>
+            </wp:cNvGraphicFramePr>
+            <a:graphic xmlns:a="http://schemas.openxmlformats.org/drawingml/2006/main">
+              <a:graphicData uri="http://schemas.openxmlformats.org/drawingml/2006/picture">
+                <pic:pic xmlns:pic="http://schemas.openxmlformats.org/drawingml/2006/picture">
+                  <pic:nvPicPr>
+                    <pic:cNvPr id="0" name="Picture 7"/>
+                    <pic:cNvPicPr>
+                      <a:picLocks noChangeAspect="1" noChangeArrowheads="1"/>
+                    </pic:cNvPicPr>
+                  </pic:nvPicPr>
+                  <pic:blipFill>
+                    <a:blip r:embed="rId9" cstate="print">
+                      <a:extLst>
+                        <a:ext uri="{28A0092B-C50C-407E-A947-70E740481C1C}">
+                          <a14:useLocalDpi xmlns:a14="http://schemas.microsoft.com/office/drawing/2010/main" val="0"/>
+                        </a:ext>
+                      </a:extLst>
+                    </a:blip>
+                    <a:srcRect/>
+                    <a:stretch>
+                      <a:fillRect/>
+                    </a:stretch>
+                  </pic:blipFill>
+                  <pic:spPr bwMode="auto">
+                    <a:xfrm>
+                      <a:off x="0" y="0"/>
+                      <a:ext cx="5760720" cy="7680960"/>
+                    </a:xfrm>
+                    <a:prstGeom prst="rect">
+                      <a:avLst/>
+                    </a:prstGeom>
+                    <a:noFill/>
+                    <a:ln>
+                      <a:noFill/>
+                    </a:ln>
+                  </pic:spPr>
+                </pic:pic>
+              </a:graphicData>
+            </a:graphic>
+          </wp:inline>
+        </w:drawing>
+      </w:r>
+    </w:p>
+    <w:p>
+      <w:pPr>
+        <w:rPr>
+          <w:lang w:val="fr-CH"/>
+        </w:rPr>
+      </w:pPr>
+    </w:p>
+    <w:p>
+      <w:pPr>
+        <w:rPr>
+          <w:lang w:val="fr-CH"/>
+        </w:rPr>
+      </w:pPr>
+      <w:r>
+        <w:rPr>
+          <w:noProof/>
+        </w:rPr>
+        <w:lastRenderedPageBreak/>
+        <w:drawing>
+          <wp:inline distT="0" distB="0" distL="0" distR="0">
+            <wp:extent cx="5760720" cy="7680960"/>
+            <wp:effectExtent l="0" t="0" r="0" b="0"/>
+            <wp:docPr id="21" name="Grafik 21"/>
+            <wp:cNvGraphicFramePr>
+              <a:graphicFrameLocks xmlns:a="http://schemas.openxmlformats.org/drawingml/2006/main" noChangeAspect="1"/>
+            </wp:cNvGraphicFramePr>
+            <a:graphic xmlns:a="http://schemas.openxmlformats.org/drawingml/2006/main">
+              <a:graphicData uri="http://schemas.openxmlformats.org/drawingml/2006/picture">
+                <pic:pic xmlns:pic="http://schemas.openxmlformats.org/drawingml/2006/picture">
+                  <pic:nvPicPr>
+                    <pic:cNvPr id="0" name="Picture 9"/>
+                    <pic:cNvPicPr>
+                      <a:picLocks noChangeAspect="1" noChangeArrowheads="1"/>
+                    </pic:cNvPicPr>
+                  </pic:nvPicPr>
+                  <pic:blipFill>
+                    <a:blip r:embed="rId10" cstate="print">
+                      <a:extLst>
+                        <a:ext uri="{28A0092B-C50C-407E-A947-70E740481C1C}">
+                          <a14:useLocalDpi xmlns:a14="http://schemas.microsoft.com/office/drawing/2010/main" val="0"/>
+                        </a:ext>
+                      </a:extLst>
+                    </a:blip>
+                    <a:srcRect/>
+                    <a:stretch>
+                      <a:fillRect/>
+                    </a:stretch>
+                  </pic:blipFill>
+                  <pic:spPr bwMode="auto">
+                    <a:xfrm>
+                      <a:off x="0" y="0"/>
+                      <a:ext cx="5760720" cy="7680960"/>
+                    </a:xfrm>
+                    <a:prstGeom prst="rect">
+                      <a:avLst/>
+                    </a:prstGeom>
+                    <a:noFill/>
+                    <a:ln>
+                      <a:noFill/>
+                    </a:ln>
+                  </pic:spPr>
+                </pic:pic>
+              </a:graphicData>
+            </a:graphic>
+          </wp:inline>
+        </w:drawing>
+      </w:r>
+    </w:p>
+    <w:p>
+      <w:pPr>
+        <w:rPr>
+          <w:lang w:val="fr-CH"/>
+        </w:rPr>
+      </w:pPr>
+      <w:r>
+        <w:rPr>
+          <w:noProof/>
+        </w:rPr>
+        <w:lastRenderedPageBreak/>
+        <w:drawing>
+          <wp:inline distT="0" distB="0" distL="0" distR="0">
+            <wp:extent cx="5760720" cy="7680960"/>
+            <wp:effectExtent l="0" t="0" r="0" b="0"/>
+            <wp:docPr id="22" name="Grafik 22"/>
+            <wp:cNvGraphicFramePr>
+              <a:graphicFrameLocks xmlns:a="http://schemas.openxmlformats.org/drawingml/2006/main" noChangeAspect="1"/>
+            </wp:cNvGraphicFramePr>
+            <a:graphic xmlns:a="http://schemas.openxmlformats.org/drawingml/2006/main">
+              <a:graphicData uri="http://schemas.openxmlformats.org/drawingml/2006/picture">
+                <pic:pic xmlns:pic="http://schemas.openxmlformats.org/drawingml/2006/picture">
+                  <pic:nvPicPr>
+                    <pic:cNvPr id="0" name="Picture 11"/>
+                    <pic:cNvPicPr>
+                      <a:picLocks noChangeAspect="1" noChangeArrowheads="1"/>
+                    </pic:cNvPicPr>
+                  </pic:nvPicPr>
+                  <pic:blipFill>
+                    <a:blip r:embed="rId11" cstate="print">
+                      <a:extLst>
+                        <a:ext uri="{28A0092B-C50C-407E-A947-70E740481C1C}">
+                          <a14:useLocalDpi xmlns:a14="http://schemas.microsoft.com/office/drawing/2010/main" val="0"/>
+                        </a:ext>
+                      </a:extLst>
+                    </a:blip>
+                    <a:srcRect/>
+                    <a:stretch>
+                      <a:fillRect/>
+                    </a:stretch>
+                  </pic:blipFill>
+                  <pic:spPr bwMode="auto">
+                    <a:xfrm>
+                      <a:off x="0" y="0"/>
+                      <a:ext cx="5760720" cy="7680960"/>
+                    </a:xfrm>
+                    <a:prstGeom prst="rect">
+                      <a:avLst/>
+                    </a:prstGeom>
+                    <a:noFill/>
+                    <a:ln>
+                      <a:noFill/>
+                    </a:ln>
+                  </pic:spPr>
+                </pic:pic>
+              </a:graphicData>
+            </a:graphic>
+          </wp:inline>
+        </w:drawing>
+      </w:r>
+    </w:p>
+    <w:p>
+      <w:pPr>
+        <w:rPr>
+          <w:lang w:val="fr-CH"/>
+        </w:rPr>
+      </w:pPr>
+    </w:p>
+    <w:p>
+      <w:pPr>
+        <w:rPr>
+          <w:lang w:val="fr-CH"/>
+        </w:rPr>
+      </w:pPr>
+    </w:p>
+    <w:p>
+      <w:pPr>
+        <w:rPr>
+          <w:lang w:val="fr-CH"/>
+        </w:rPr>
+      </w:pPr>
+    </w:p>
+    <w:p>
+      <w:pPr>
+        <w:rPr>
+          <w:lang w:val="fr-CH"/>
+        </w:rPr>
+      </w:pPr>
+    </w:p>
+    <w:p>
+      <w:pPr>
+        <w:rPr>
+          <w:b/>
+        </w:rPr>
+      </w:pPr>
+      <w:r>
+        <w:rPr>
+          <w:b/>
+          <w:noProof/>
+        </w:rPr>
+        <w:lastRenderedPageBreak/>
         <mc:AlternateContent>
           <mc:Choice Requires="wps">
             <w:drawing>
@@ -141,6 +554,7 @@
       </w:r>
       <w:r>
         <w:rPr>
+          <w:b/>
           <w:noProof/>
         </w:rPr>
         <mc:AlternateContent>
@@ -247,6 +661,7 @@
       </w:r>
       <w:r>
         <w:rPr>
+          <w:b/>
           <w:noProof/>
         </w:rPr>
         <mc:AlternateContent>
@@ -449,6 +864,7 @@
       </w:r>
       <w:r>
         <w:rPr>
+          <w:b/>
           <w:noProof/>
         </w:rPr>
         <mc:AlternateContent>
@@ -593,6 +1009,7 @@
       </w:r>
       <w:r>
         <w:rPr>
+          <w:b/>
           <w:noProof/>
         </w:rPr>
         <mc:AlternateContent>
@@ -737,6 +1154,7 @@
       </w:r>
       <w:r>
         <w:rPr>
+          <w:b/>
           <w:noProof/>
         </w:rPr>
         <mc:AlternateContent>
@@ -881,6 +1299,7 @@
       </w:r>
       <w:r>
         <w:rPr>
+          <w:b/>
           <w:noProof/>
         </w:rPr>
         <mc:AlternateContent>
@@ -1025,6 +1444,7 @@
       </w:r>
       <w:r>
         <w:rPr>
+          <w:b/>
           <w:noProof/>
         </w:rPr>
         <mc:AlternateContent>
@@ -1159,6 +1579,7 @@
       </w:r>
       <w:r>
         <w:rPr>
+          <w:b/>
           <w:noProof/>
         </w:rPr>
         <mc:AlternateContent>
@@ -1277,6 +1698,7 @@
       </w:r>
       <w:r>
         <w:rPr>
+          <w:b/>
           <w:noProof/>
         </w:rPr>
         <mc:AlternateContent>
@@ -1407,6 +1829,7 @@
       </w:r>
       <w:r>
         <w:rPr>
+          <w:b/>
           <w:noProof/>
         </w:rPr>
         <mc:AlternateContent>
@@ -1541,6 +1964,7 @@
       </w:r>
       <w:r>
         <w:rPr>
+          <w:b/>
           <w:noProof/>
         </w:rPr>
         <mc:AlternateContent>
@@ -1608,7 +2032,7 @@
                                           <pic:cNvPicPr/>
                                         </pic:nvPicPr>
                                         <pic:blipFill>
-                                          <a:blip r:embed="rId4"/>
+                                          <a:blip r:embed="rId12"/>
                                           <a:stretch>
                                             <a:fillRect/>
                                           </a:stretch>
@@ -1672,7 +2096,7 @@
                                     <pic:cNvPicPr/>
                                   </pic:nvPicPr>
                                   <pic:blipFill>
-                                    <a:blip r:embed="rId4"/>
+                                    <a:blip r:embed="rId12"/>
                                     <a:stretch>
                                       <a:fillRect/>
                                     </a:stretch>
@@ -1703,6 +2127,7 @@
       </w:r>
       <w:r>
         <w:rPr>
+          <w:b/>
           <w:noProof/>
         </w:rPr>
         <mc:AlternateContent>
@@ -1770,7 +2195,7 @@
                                           <pic:cNvPicPr/>
                                         </pic:nvPicPr>
                                         <pic:blipFill>
-                                          <a:blip r:embed="rId5"/>
+                                          <a:blip r:embed="rId13"/>
                                           <a:stretch>
                                             <a:fillRect/>
                                           </a:stretch>
@@ -1791,6 +2216,7 @@
                               </w:drawing>
                             </w:r>
                           </w:p>
+                          <w:p/>
                         </w:txbxContent>
                       </wps:txbx>
                       <wps:bodyPr rot="0" vert="horz" wrap="square" lIns="91440" tIns="45720" rIns="91440" bIns="45720" anchor="t" anchorCtr="0">
@@ -1834,7 +2260,7 @@
                                     <pic:cNvPicPr/>
                                   </pic:nvPicPr>
                                   <pic:blipFill>
-                                    <a:blip r:embed="rId5"/>
+                                    <a:blip r:embed="rId13"/>
                                     <a:stretch>
                                       <a:fillRect/>
                                     </a:stretch>
@@ -1855,6 +2281,7 @@
                         </w:drawing>
                       </w:r>
                     </w:p>
+                    <w:p/>
                   </w:txbxContent>
                 </v:textbox>
                 <w10:wrap type="square"/>
@@ -1863,8 +2290,45 @@
           </mc:Fallback>
         </mc:AlternateContent>
       </w:r>
+      <w:r>
+        <w:rPr>
+          <w:b/>
+        </w:rPr>
+        <w:t xml:space="preserve">Task 2 – </w:t>
+      </w:r>
+      <w:proofErr w:type="spellStart"/>
+      <w:r>
+        <w:rPr>
+          <w:b/>
+        </w:rPr>
+        <w:t>Graphical</w:t>
+      </w:r>
+      <w:proofErr w:type="spellEnd"/>
+      <w:r>
+        <w:rPr>
+          <w:b/>
+        </w:rPr>
+        <w:t xml:space="preserve"> </w:t>
+      </w:r>
+      <w:proofErr w:type="spellStart"/>
+      <w:r>
+        <w:rPr>
+          <w:b/>
+        </w:rPr>
+        <w:t>representation</w:t>
+      </w:r>
+      <w:proofErr w:type="spellEnd"/>
+      <w:r>
+        <w:rPr>
+          <w:b/>
+        </w:rPr>
+        <w:t>:</w:t>
+      </w:r>
+      <w:bookmarkStart w:id="0" w:name="_GoBack"/>
+      <w:bookmarkEnd w:id="0"/>
     </w:p>
     <w:sectPr>
+      <w:headerReference w:type="default" r:id="rId14"/>
       <w:pgSz w:w="11906" w:h="16838"/>
       <w:pgMar w:top="1417" w:right="1417" w:bottom="1134" w:left="1417" w:header="708" w:footer="708" w:gutter="0"/>
       <w:cols w:space="708"/>
@@ -1872,6 +2336,120 @@
     </w:sectPr>
   </w:body>
 </w:document>
+</file>
+
+<file path=word/endnotes.xml><?xml version="1.0" encoding="utf-8"?>
+<w:endnotes xmlns:wpc="http://schemas.microsoft.com/office/word/2010/wordprocessingCanvas" xmlns:cx="http://schemas.microsoft.com/office/drawing/2014/chartex" xmlns:cx1="http://schemas.microsoft.com/office/drawing/2015/9/8/chartex" xmlns:cx2="http://schemas.microsoft.com/office/drawing/2015/10/21/chartex" xmlns:cx3="http://schemas.microsoft.com/office/drawing/2016/5/9/chartex" xmlns:cx4="http://schemas.microsoft.com/office/drawing/2016/5/10/chartex" xmlns:cx5="http://schemas.microsoft.com/office/drawing/2016/5/11/chartex" xmlns:cx6="http://schemas.microsoft.com/office/drawing/2016/5/12/chartex" xmlns:cx7="http://schemas.microsoft.com/office/drawing/2016/5/13/chartex" xmlns:cx8="http://schemas.microsoft.com/office/drawing/2016/5/14/chartex" xmlns:mc="http://schemas.openxmlformats.org/markup-compatibility/2006" xmlns:aink="http://schemas.microsoft.com/office/drawing/2016/ink" xmlns:am3d="http://schemas.microsoft.com/office/drawing/2017/model3d" xmlns:o="urn:schemas-microsoft-com:office:office" xmlns:r="http://schemas.openxmlformats.org/officeDocument/2006/relationships" xmlns:m="http://schemas.openxmlformats.org/officeDocument/2006/math" xmlns:v="urn:schemas-microsoft-com:vml" xmlns:wp14="http://schemas.microsoft.com/office/word/2010/wordprocessingDrawing" xmlns:wp="http://schemas.openxmlformats.org/drawingml/2006/wordprocessingDrawing" xmlns:w10="urn:schemas-microsoft-com:office:word" xmlns:w="http://schemas.openxmlformats.org/wordprocessingml/2006/main" xmlns:w14="http://schemas.microsoft.com/office/word/2010/wordml" xmlns:w15="http://schemas.microsoft.com/office/word/2012/wordml" xmlns:w16cid="http://schemas.microsoft.com/office/word/2016/wordml/cid" xmlns:w16se="http://schemas.microsoft.com/office/word/2015/wordml/symex" xmlns:wpg="http://schemas.microsoft.com/office/word/2010/wordprocessingGroup" xmlns:wpi="http://schemas.microsoft.com/office/word/2010/wordprocessingInk" xmlns:wne="http://schemas.microsoft.com/office/word/2006/wordml" xmlns:wps="http://schemas.microsoft.com/office/word/2010/wordprocessingShape" mc:Ignorable="w14 w15 w16se w16cid wp14">
+  <w:endnote w:type="separator" w:id="-1">
+    <w:p>
+      <w:pPr>
+        <w:spacing w:after="0" w:line="240" w:lineRule="auto"/>
+      </w:pPr>
+      <w:r>
+        <w:separator/>
+      </w:r>
+    </w:p>
+  </w:endnote>
+  <w:endnote w:type="continuationSeparator" w:id="0">
+    <w:p>
+      <w:pPr>
+        <w:spacing w:after="0" w:line="240" w:lineRule="auto"/>
+      </w:pPr>
+      <w:r>
+        <w:continuationSeparator/>
+      </w:r>
+    </w:p>
+  </w:endnote>
+</w:endnotes>
+</file>
+
+<file path=word/footnotes.xml><?xml version="1.0" encoding="utf-8"?>
+<w:footnotes xmlns:wpc="http://schemas.microsoft.com/office/word/2010/wordprocessingCanvas" xmlns:cx="http://schemas.microsoft.com/office/drawing/2014/chartex" xmlns:cx1="http://schemas.microsoft.com/office/drawing/2015/9/8/chartex" xmlns:cx2="http://schemas.microsoft.com/office/drawing/2015/10/21/chartex" xmlns:cx3="http://schemas.microsoft.com/office/drawing/2016/5/9/chartex" xmlns:cx4="http://schemas.microsoft.com/office/drawing/2016/5/10/chartex" xmlns:cx5="http://schemas.microsoft.com/office/drawing/2016/5/11/chartex" xmlns:cx6="http://schemas.microsoft.com/office/drawing/2016/5/12/chartex" xmlns:cx7="http://schemas.microsoft.com/office/drawing/2016/5/13/chartex" xmlns:cx8="http://schemas.microsoft.com/office/drawing/2016/5/14/chartex" xmlns:mc="http://schemas.openxmlformats.org/markup-compatibility/2006" xmlns:aink="http://schemas.microsoft.com/office/drawing/2016/ink" xmlns:am3d="http://schemas.microsoft.com/office/drawing/2017/model3d" xmlns:o="urn:schemas-microsoft-com:office:office" xmlns:r="http://schemas.openxmlformats.org/officeDocument/2006/relationships" xmlns:m="http://schemas.openxmlformats.org/officeDocument/2006/math" xmlns:v="urn:schemas-microsoft-com:vml" xmlns:wp14="http://schemas.microsoft.com/office/word/2010/wordprocessingDrawing" xmlns:wp="http://schemas.openxmlformats.org/drawingml/2006/wordprocessingDrawing" xmlns:w10="urn:schemas-microsoft-com:office:word" xmlns:w="http://schemas.openxmlformats.org/wordprocessingml/2006/main" xmlns:w14="http://schemas.microsoft.com/office/word/2010/wordml" xmlns:w15="http://schemas.microsoft.com/office/word/2012/wordml" xmlns:w16cid="http://schemas.microsoft.com/office/word/2016/wordml/cid" xmlns:w16se="http://schemas.microsoft.com/office/word/2015/wordml/symex" xmlns:wpg="http://schemas.microsoft.com/office/word/2010/wordprocessingGroup" xmlns:wpi="http://schemas.microsoft.com/office/word/2010/wordprocessingInk" xmlns:wne="http://schemas.microsoft.com/office/word/2006/wordml" xmlns:wps="http://schemas.microsoft.com/office/word/2010/wordprocessingShape" mc:Ignorable="w14 w15 w16se w16cid wp14">
+  <w:footnote w:type="separator" w:id="-1">
+    <w:p>
+      <w:pPr>
+        <w:spacing w:after="0" w:line="240" w:lineRule="auto"/>
+      </w:pPr>
+      <w:r>
+        <w:separator/>
+      </w:r>
+    </w:p>
+  </w:footnote>
+  <w:footnote w:type="continuationSeparator" w:id="0">
+    <w:p>
+      <w:pPr>
+        <w:spacing w:after="0" w:line="240" w:lineRule="auto"/>
+      </w:pPr>
+      <w:r>
+        <w:continuationSeparator/>
+      </w:r>
+    </w:p>
+  </w:footnote>
+</w:footnotes>
+</file>
+
+<file path=word/header1.xml><?xml version="1.0" encoding="utf-8"?>
+<w:hdr xmlns:wpc="http://schemas.microsoft.com/office/word/2010/wordprocessingCanvas" xmlns:cx="http://schemas.microsoft.com/office/drawing/2014/chartex" xmlns:cx1="http://schemas.microsoft.com/office/drawing/2015/9/8/chartex" xmlns:cx2="http://schemas.microsoft.com/office/drawing/2015/10/21/chartex" xmlns:cx3="http://schemas.microsoft.com/office/drawing/2016/5/9/chartex" xmlns:cx4="http://schemas.microsoft.com/office/drawing/2016/5/10/chartex" xmlns:cx5="http://schemas.microsoft.com/office/drawing/2016/5/11/chartex" xmlns:cx6="http://schemas.microsoft.com/office/drawing/2016/5/12/chartex" xmlns:cx7="http://schemas.microsoft.com/office/drawing/2016/5/13/chartex" xmlns:cx8="http://schemas.microsoft.com/office/drawing/2016/5/14/chartex" xmlns:mc="http://schemas.openxmlformats.org/markup-compatibility/2006" xmlns:aink="http://schemas.microsoft.com/office/drawing/2016/ink" xmlns:am3d="http://schemas.microsoft.com/office/drawing/2017/model3d" xmlns:o="urn:schemas-microsoft-com:office:office" xmlns:r="http://schemas.openxmlformats.org/officeDocument/2006/relationships" xmlns:m="http://schemas.openxmlformats.org/officeDocument/2006/math" xmlns:v="urn:schemas-microsoft-com:vml" xmlns:wp14="http://schemas.microsoft.com/office/word/2010/wordprocessingDrawing" xmlns:wp="http://schemas.openxmlformats.org/drawingml/2006/wordprocessingDrawing" xmlns:w10="urn:schemas-microsoft-com:office:word" xmlns:w="http://schemas.openxmlformats.org/wordprocessingml/2006/main" xmlns:w14="http://schemas.microsoft.com/office/word/2010/wordml" xmlns:w15="http://schemas.microsoft.com/office/word/2012/wordml" xmlns:w16cid="http://schemas.microsoft.com/office/word/2016/wordml/cid" xmlns:w16se="http://schemas.microsoft.com/office/word/2015/wordml/symex" xmlns:wpg="http://schemas.microsoft.com/office/word/2010/wordprocessingGroup" xmlns:wpi="http://schemas.microsoft.com/office/word/2010/wordprocessingInk" xmlns:wne="http://schemas.microsoft.com/office/word/2006/wordml" xmlns:wps="http://schemas.microsoft.com/office/word/2010/wordprocessingShape" mc:Ignorable="w14 w15 w16se w16cid wp14">
+  <w:p>
+    <w:pPr>
+      <w:pStyle w:val="Kopfzeile"/>
+    </w:pPr>
+    <w:bookmarkStart w:id="1" w:name="_Hlk526107504"/>
+    <w:bookmarkStart w:id="2" w:name="_Hlk526107505"/>
+    <w:bookmarkStart w:id="3" w:name="_Hlk526107509"/>
+    <w:bookmarkStart w:id="4" w:name="_Hlk526107510"/>
+    <w:r>
+      <w:t xml:space="preserve">BTI7062q - Algorithmen und Datenstrukturen </w:t>
+    </w:r>
+    <w:r>
+      <w:t>–</w:t>
+    </w:r>
+    <w:r>
+      <w:t xml:space="preserve"> </w:t>
+    </w:r>
+    <w:r>
+      <w:t>HS 18/19</w:t>
+    </w:r>
+    <w:r>
+      <w:tab/>
+    </w:r>
+    <w:proofErr w:type="spellStart"/>
+    <w:r>
+      <w:t>Exercices</w:t>
+    </w:r>
+    <w:proofErr w:type="spellEnd"/>
+    <w:r>
+      <w:t xml:space="preserve"> 3 – </w:t>
+    </w:r>
+    <w:proofErr w:type="spellStart"/>
+    <w:r>
+      <w:t>complexity</w:t>
+    </w:r>
+    <w:proofErr w:type="spellEnd"/>
+  </w:p>
+  <w:p>
+    <w:pPr>
+      <w:pStyle w:val="Kopfzeile"/>
+    </w:pPr>
+    <w:r>
+      <w:t>Group: HOFMANN-ROTH-ZOLLER</w:t>
+    </w:r>
+    <w:r>
+      <w:tab/>
+    </w:r>
+    <w:r>
+      <w:t>30.09.2018</w:t>
+    </w:r>
+    <w:r>
+      <w:tab/>
+      <w:t>Simon Kramer</w:t>
+    </w:r>
+    <w:bookmarkEnd w:id="1"/>
+    <w:bookmarkEnd w:id="2"/>
+    <w:bookmarkEnd w:id="3"/>
+    <w:bookmarkEnd w:id="4"/>
+  </w:p>
+</w:hdr>
 </file>
 
 <file path=word/styles.xml><?xml version="1.0" encoding="utf-8"?>
@@ -2309,6 +2887,50 @@
       <w:color w:val="808080"/>
     </w:rPr>
   </w:style>
+  <w:style w:type="paragraph" w:styleId="Kopfzeile">
+    <w:name w:val="header"/>
+    <w:basedOn w:val="Standard"/>
+    <w:link w:val="KopfzeileZchn"/>
+    <w:uiPriority w:val="99"/>
+    <w:unhideWhenUsed/>
+    <w:rsid w:val="000E3EAE"/>
+    <w:pPr>
+      <w:tabs>
+        <w:tab w:val="center" w:pos="4536"/>
+        <w:tab w:val="right" w:pos="9072"/>
+      </w:tabs>
+      <w:spacing w:after="0" w:line="240" w:lineRule="auto"/>
+    </w:pPr>
+  </w:style>
+  <w:style w:type="character" w:customStyle="1" w:styleId="KopfzeileZchn">
+    <w:name w:val="Kopfzeile Zchn"/>
+    <w:basedOn w:val="Absatz-Standardschriftart"/>
+    <w:link w:val="Kopfzeile"/>
+    <w:uiPriority w:val="99"/>
+    <w:rsid w:val="000E3EAE"/>
+  </w:style>
+  <w:style w:type="paragraph" w:styleId="Fuzeile">
+    <w:name w:val="footer"/>
+    <w:basedOn w:val="Standard"/>
+    <w:link w:val="FuzeileZchn"/>
+    <w:uiPriority w:val="99"/>
+    <w:unhideWhenUsed/>
+    <w:rsid w:val="000E3EAE"/>
+    <w:pPr>
+      <w:tabs>
+        <w:tab w:val="center" w:pos="4536"/>
+        <w:tab w:val="right" w:pos="9072"/>
+      </w:tabs>
+      <w:spacing w:after="0" w:line="240" w:lineRule="auto"/>
+    </w:pPr>
+  </w:style>
+  <w:style w:type="character" w:customStyle="1" w:styleId="FuzeileZchn">
+    <w:name w:val="Fußzeile Zchn"/>
+    <w:basedOn w:val="Absatz-Standardschriftart"/>
+    <w:link w:val="Fuzeile"/>
+    <w:uiPriority w:val="99"/>
+    <w:rsid w:val="000E3EAE"/>
+  </w:style>
 </w:styles>
 </file>
 

</xml_diff>